<commit_message>
Agregado el documento para impresión de la entrega 1. Correciones menores.
</commit_message>
<xml_diff>
--- a/SAP - TECNOLOGIA/Iteración I/01 - Análisis de Requerimientos/01 - Reuniones/Minuta de Reunion_04.docx
+++ b/SAP - TECNOLOGIA/Iteración I/01 - Análisis de Requerimientos/01 - Reuniones/Minuta de Reunion_04.docx
@@ -21,23 +21,17 @@
         <w:gridCol w:w="1021"/>
         <w:gridCol w:w="1903"/>
         <w:gridCol w:w="1620"/>
-        <w:gridCol w:w="690"/>
-        <w:gridCol w:w="1194"/>
-        <w:gridCol w:w="1870"/>
+        <w:gridCol w:w="995"/>
+        <w:gridCol w:w="1275"/>
+        <w:gridCol w:w="1484"/>
       </w:tblGrid>
       <w:tr>
-        <w:tblPrEx>
-          <w:tblCellMar>
-            <w:top w:w="0" w:type="dxa"/>
-            <w:bottom w:w="0" w:type="dxa"/>
-          </w:tblCellMar>
-        </w:tblPrEx>
         <w:trPr>
           <w:trHeight w:hRule="exact" w:val="425"/>
         </w:trPr>
         <w:tc>
           <w:tcPr>
-            <w:tcW w:w="900" w:type="dxa"/>
+            <w:tcW w:w="8298" w:type="dxa"/>
             <w:gridSpan w:val="6"/>
             <w:tcBorders>
               <w:top w:val="single" w:sz="4" w:space="0" w:color="auto"/>
@@ -64,18 +58,12 @@
         </w:tc>
       </w:tr>
       <w:tr>
-        <w:tblPrEx>
-          <w:tblCellMar>
-            <w:top w:w="0" w:type="dxa"/>
-            <w:bottom w:w="0" w:type="dxa"/>
-          </w:tblCellMar>
-        </w:tblPrEx>
         <w:trPr>
           <w:trHeight w:hRule="exact" w:val="425"/>
         </w:trPr>
         <w:tc>
           <w:tcPr>
-            <w:tcW w:w="900" w:type="dxa"/>
+            <w:tcW w:w="1021" w:type="dxa"/>
             <w:tcBorders>
               <w:top w:val="single" w:sz="0" w:space="0" w:color="auto"/>
               <w:left w:val="single" w:sz="4" w:space="0" w:color="auto"/>
@@ -100,7 +88,7 @@
         </w:tc>
         <w:tc>
           <w:tcPr>
-            <w:tcW w:w="1800" w:type="dxa"/>
+            <w:tcW w:w="1903" w:type="dxa"/>
             <w:tcBorders>
               <w:top w:val="single" w:sz="0" w:space="0" w:color="auto"/>
               <w:left w:val="single" w:sz="0" w:space="0" w:color="auto"/>
@@ -144,7 +132,7 @@
         </w:tc>
         <w:tc>
           <w:tcPr>
-            <w:tcW w:w="360" w:type="dxa"/>
+            <w:tcW w:w="995" w:type="dxa"/>
             <w:tcBorders>
               <w:top w:val="single" w:sz="0" w:space="0" w:color="auto"/>
               <w:left w:val="single" w:sz="0" w:space="0" w:color="auto"/>
@@ -163,7 +151,7 @@
         </w:tc>
         <w:tc>
           <w:tcPr>
-            <w:tcW w:w="1194" w:type="dxa"/>
+            <w:tcW w:w="1275" w:type="dxa"/>
             <w:tcBorders>
               <w:top w:val="single" w:sz="0" w:space="0" w:color="auto"/>
               <w:left w:val="single" w:sz="0" w:space="0" w:color="auto"/>
@@ -188,7 +176,7 @@
         </w:tc>
         <w:tc>
           <w:tcPr>
-            <w:tcW w:w="1870" w:type="dxa"/>
+            <w:tcW w:w="1484" w:type="dxa"/>
             <w:tcBorders>
               <w:top w:val="single" w:sz="0" w:space="0" w:color="auto"/>
               <w:left w:val="single" w:sz="0" w:space="0" w:color="auto"/>
@@ -207,18 +195,12 @@
         </w:tc>
       </w:tr>
       <w:tr>
-        <w:tblPrEx>
-          <w:tblCellMar>
-            <w:top w:w="0" w:type="dxa"/>
-            <w:bottom w:w="0" w:type="dxa"/>
-          </w:tblCellMar>
-        </w:tblPrEx>
         <w:trPr>
           <w:trHeight w:hRule="exact" w:val="567"/>
         </w:trPr>
         <w:tc>
           <w:tcPr>
-            <w:tcW w:w="900" w:type="dxa"/>
+            <w:tcW w:w="1021" w:type="dxa"/>
             <w:tcBorders>
               <w:top w:val="single" w:sz="4" w:space="0" w:color="auto"/>
               <w:left w:val="single" w:sz="4" w:space="0" w:color="auto"/>
@@ -243,7 +225,7 @@
         </w:tc>
         <w:tc>
           <w:tcPr>
-            <w:tcW w:w="1800" w:type="dxa"/>
+            <w:tcW w:w="7277" w:type="dxa"/>
             <w:gridSpan w:val="5"/>
             <w:tcBorders>
               <w:top w:val="single" w:sz="4" w:space="0" w:color="auto"/>
@@ -263,18 +245,12 @@
         </w:tc>
       </w:tr>
       <w:tr>
-        <w:tblPrEx>
-          <w:tblCellMar>
-            <w:top w:w="0" w:type="dxa"/>
-            <w:bottom w:w="0" w:type="dxa"/>
-          </w:tblCellMar>
-        </w:tblPrEx>
         <w:trPr>
           <w:trHeight w:hRule="exact" w:val="425"/>
         </w:trPr>
         <w:tc>
           <w:tcPr>
-            <w:tcW w:w="900" w:type="dxa"/>
+            <w:tcW w:w="8298" w:type="dxa"/>
             <w:gridSpan w:val="6"/>
             <w:tcBorders>
               <w:top w:val="single" w:sz="4" w:space="0" w:color="auto"/>
@@ -299,20 +275,16 @@
             </w:r>
           </w:p>
         </w:tc>
+        <w:bookmarkStart w:id="0" w:name="_GoBack"/>
+        <w:bookmarkEnd w:id="0"/>
       </w:tr>
       <w:tr>
-        <w:tblPrEx>
-          <w:tblCellMar>
-            <w:top w:w="0" w:type="dxa"/>
-            <w:bottom w:w="0" w:type="dxa"/>
-          </w:tblCellMar>
-        </w:tblPrEx>
         <w:trPr>
           <w:trHeight w:hRule="exact" w:val="283"/>
         </w:trPr>
         <w:tc>
           <w:tcPr>
-            <w:tcW w:w="900" w:type="dxa"/>
+            <w:tcW w:w="4544" w:type="dxa"/>
             <w:gridSpan w:val="3"/>
             <w:tcBorders>
               <w:top w:val="single" w:sz="4" w:space="0" w:color="auto"/>
@@ -339,7 +311,7 @@
         </w:tc>
         <w:tc>
           <w:tcPr>
-            <w:tcW w:w="1440" w:type="dxa"/>
+            <w:tcW w:w="3754" w:type="dxa"/>
             <w:gridSpan w:val="3"/>
             <w:tcBorders>
               <w:top w:val="single" w:sz="4" w:space="0" w:color="auto"/>
@@ -366,18 +338,12 @@
         </w:tc>
       </w:tr>
       <w:tr>
-        <w:tblPrEx>
-          <w:tblCellMar>
-            <w:top w:w="0" w:type="dxa"/>
-            <w:bottom w:w="0" w:type="dxa"/>
-          </w:tblCellMar>
-        </w:tblPrEx>
         <w:trPr>
           <w:trHeight w:hRule="exact" w:val="918"/>
         </w:trPr>
         <w:tc>
           <w:tcPr>
-            <w:tcW w:w="900" w:type="dxa"/>
+            <w:tcW w:w="4544" w:type="dxa"/>
             <w:gridSpan w:val="3"/>
             <w:tcBorders>
               <w:top w:val="single" w:sz="4" w:space="0" w:color="auto"/>
@@ -405,7 +371,7 @@
         </w:tc>
         <w:tc>
           <w:tcPr>
-            <w:tcW w:w="1440" w:type="dxa"/>
+            <w:tcW w:w="3754" w:type="dxa"/>
             <w:gridSpan w:val="3"/>
             <w:tcBorders>
               <w:top w:val="single" w:sz="4" w:space="0" w:color="auto"/>
@@ -461,18 +427,12 @@
         </w:tc>
       </w:tr>
       <w:tr>
-        <w:tblPrEx>
-          <w:tblCellMar>
-            <w:top w:w="0" w:type="dxa"/>
-            <w:bottom w:w="0" w:type="dxa"/>
-          </w:tblCellMar>
-        </w:tblPrEx>
         <w:trPr>
           <w:trHeight w:hRule="exact" w:val="425"/>
         </w:trPr>
         <w:tc>
           <w:tcPr>
-            <w:tcW w:w="900" w:type="dxa"/>
+            <w:tcW w:w="8298" w:type="dxa"/>
             <w:gridSpan w:val="6"/>
             <w:tcBorders>
               <w:top w:val="single" w:sz="4" w:space="0" w:color="auto"/>
@@ -498,18 +458,12 @@
         </w:tc>
       </w:tr>
       <w:tr>
-        <w:tblPrEx>
-          <w:tblCellMar>
-            <w:top w:w="0" w:type="dxa"/>
-            <w:bottom w:w="0" w:type="dxa"/>
-          </w:tblCellMar>
-        </w:tblPrEx>
         <w:trPr>
           <w:trHeight w:hRule="exact" w:val="1344"/>
         </w:trPr>
         <w:tc>
           <w:tcPr>
-            <w:tcW w:w="900" w:type="dxa"/>
+            <w:tcW w:w="8298" w:type="dxa"/>
             <w:gridSpan w:val="6"/>
             <w:tcBorders>
               <w:top w:val="single" w:sz="4" w:space="0" w:color="auto"/>
@@ -603,18 +557,12 @@
         </w:tc>
       </w:tr>
       <w:tr>
-        <w:tblPrEx>
-          <w:tblCellMar>
-            <w:top w:w="0" w:type="dxa"/>
-            <w:bottom w:w="0" w:type="dxa"/>
-          </w:tblCellMar>
-        </w:tblPrEx>
         <w:trPr>
           <w:trHeight w:hRule="exact" w:val="351"/>
         </w:trPr>
         <w:tc>
           <w:tcPr>
-            <w:tcW w:w="900" w:type="dxa"/>
+            <w:tcW w:w="8298" w:type="dxa"/>
             <w:gridSpan w:val="6"/>
             <w:tcBorders>
               <w:top w:val="single" w:sz="4" w:space="0" w:color="auto"/>
@@ -640,18 +588,12 @@
         </w:tc>
       </w:tr>
       <w:tr>
-        <w:tblPrEx>
-          <w:tblCellMar>
-            <w:top w:w="0" w:type="dxa"/>
-            <w:bottom w:w="0" w:type="dxa"/>
-          </w:tblCellMar>
-        </w:tblPrEx>
         <w:trPr>
           <w:trHeight w:hRule="exact" w:val="1202"/>
         </w:trPr>
         <w:tc>
           <w:tcPr>
-            <w:tcW w:w="900" w:type="dxa"/>
+            <w:tcW w:w="8298" w:type="dxa"/>
             <w:gridSpan w:val="6"/>
             <w:tcBorders>
               <w:top w:val="single" w:sz="4" w:space="0" w:color="auto"/>
@@ -733,18 +675,12 @@
         </w:tc>
       </w:tr>
       <w:tr>
-        <w:tblPrEx>
-          <w:tblCellMar>
-            <w:top w:w="0" w:type="dxa"/>
-            <w:bottom w:w="0" w:type="dxa"/>
-          </w:tblCellMar>
-        </w:tblPrEx>
         <w:trPr>
           <w:trHeight w:hRule="exact" w:val="351"/>
         </w:trPr>
         <w:tc>
           <w:tcPr>
-            <w:tcW w:w="900" w:type="dxa"/>
+            <w:tcW w:w="8298" w:type="dxa"/>
             <w:gridSpan w:val="6"/>
             <w:tcBorders>
               <w:top w:val="single" w:sz="4" w:space="0" w:color="auto"/>
@@ -770,18 +706,12 @@
         </w:tc>
       </w:tr>
       <w:tr>
-        <w:tblPrEx>
-          <w:tblCellMar>
-            <w:top w:w="0" w:type="dxa"/>
-            <w:bottom w:w="0" w:type="dxa"/>
-          </w:tblCellMar>
-        </w:tblPrEx>
         <w:trPr>
           <w:trHeight w:hRule="exact" w:val="635"/>
         </w:trPr>
         <w:tc>
           <w:tcPr>
-            <w:tcW w:w="900" w:type="dxa"/>
+            <w:tcW w:w="8298" w:type="dxa"/>
             <w:gridSpan w:val="6"/>
             <w:tcBorders>
               <w:top w:val="single" w:sz="4" w:space="0" w:color="auto"/>
@@ -806,18 +736,12 @@
         </w:tc>
       </w:tr>
       <w:tr>
-        <w:tblPrEx>
-          <w:tblCellMar>
-            <w:top w:w="0" w:type="dxa"/>
-            <w:bottom w:w="0" w:type="dxa"/>
-          </w:tblCellMar>
-        </w:tblPrEx>
         <w:trPr>
           <w:trHeight w:hRule="exact" w:val="425"/>
         </w:trPr>
         <w:tc>
           <w:tcPr>
-            <w:tcW w:w="900" w:type="dxa"/>
+            <w:tcW w:w="8298" w:type="dxa"/>
             <w:gridSpan w:val="6"/>
             <w:tcBorders>
               <w:top w:val="single" w:sz="4" w:space="0" w:color="auto"/>
@@ -843,18 +767,12 @@
         </w:tc>
       </w:tr>
       <w:tr>
-        <w:tblPrEx>
-          <w:tblCellMar>
-            <w:top w:w="0" w:type="dxa"/>
-            <w:bottom w:w="0" w:type="dxa"/>
-          </w:tblCellMar>
-        </w:tblPrEx>
         <w:trPr>
           <w:trHeight w:hRule="exact" w:val="2409"/>
         </w:trPr>
         <w:tc>
           <w:tcPr>
-            <w:tcW w:w="900" w:type="dxa"/>
+            <w:tcW w:w="8298" w:type="dxa"/>
             <w:gridSpan w:val="6"/>
             <w:tcBorders>
               <w:top w:val="single" w:sz="4" w:space="0" w:color="auto"/>
@@ -948,8 +866,6 @@
               </w:rPr>
               <w:t>s</w:t>
             </w:r>
-            <w:bookmarkStart w:id="0" w:name="_GoBack"/>
-            <w:bookmarkEnd w:id="0"/>
             <w:r>
               <w:rPr>
                 <w:rFonts w:ascii="Verdana" w:hAnsi="Verdana" w:cs="Verdana"/>

</xml_diff>